<commit_message>
Minor updates to installation manual
Included a link to the successful installation output text reference file
</commit_message>
<xml_diff>
--- a/docs/Simple Raspberry Pi RFID Media Player Installation.docx
+++ b/docs/Simple Raspberry Pi RFID Media Player Installation.docx
@@ -148,18 +148,10 @@
               <w:t>11</w:t>
             </w:r>
             <w:r>
-              <w:t xml:space="preserve"> June 2020 – 1.1 – </w:t>
-            </w:r>
-            <w:proofErr w:type="gramStart"/>
-            <w:r>
-              <w:t xml:space="preserve">Update </w:t>
-            </w:r>
-            <w:r>
-              <w:t>,</w:t>
-            </w:r>
-            <w:proofErr w:type="gramEnd"/>
-            <w:r>
-              <w:t xml:space="preserve"> include minor bug fixes</w:t>
+              <w:t xml:space="preserve"> June 2020 – 1.1 – Update </w:t>
+            </w:r>
+            <w:r>
+              <w:t>, include minor bug fixes</w:t>
             </w:r>
           </w:p>
         </w:tc>
@@ -829,23 +821,7 @@
                 <w:noProof/>
                 <w:lang w:val="en-US"/>
               </w:rPr>
-              <w:t>Manual inst</w:t>
-            </w:r>
-            <w:r>
-              <w:rPr>
-                <w:rStyle w:val="Hyperlink"/>
-                <w:noProof/>
-                <w:lang w:val="en-US"/>
-              </w:rPr>
-              <w:t>a</w:t>
-            </w:r>
-            <w:r>
-              <w:rPr>
-                <w:rStyle w:val="Hyperlink"/>
-                <w:noProof/>
-                <w:lang w:val="en-US"/>
-              </w:rPr>
-              <w:t>llation of media player scripts</w:t>
+              <w:t>Manual installation of media player scripts</w:t>
             </w:r>
             <w:r>
               <w:rPr>
@@ -965,21 +941,7 @@
         <w:rPr>
           <w:lang w:val="en-US"/>
         </w:rPr>
-        <w:t xml:space="preserve">.  This process is the quickest way to get up and running and is easy to re-do without having to consume additional internet bandwidth if you need to redo the process, but </w:t>
-      </w:r>
-      <w:proofErr w:type="gramStart"/>
-      <w:r>
-        <w:rPr>
-          <w:lang w:val="en-US"/>
-        </w:rPr>
-        <w:t>it's</w:t>
-      </w:r>
-      <w:proofErr w:type="gramEnd"/>
-      <w:r>
-        <w:rPr>
-          <w:lang w:val="en-US"/>
-        </w:rPr>
-        <w:t xml:space="preserve"> slightly more technical.  It involves using a third</w:t>
+        <w:t>.  This process is the quickest way to get up and running and is easy to re-do without having to consume additional internet bandwidth if you need to redo the process, but it's slightly more technical.  It involves using a third</w:t>
       </w:r>
       <w:r>
         <w:rPr>
@@ -1275,21 +1237,7 @@
         <w:rPr>
           <w:lang w:val="en-US"/>
         </w:rPr>
-        <w:t xml:space="preserve"> - only necessary if you </w:t>
-      </w:r>
-      <w:proofErr w:type="gramStart"/>
-      <w:r>
-        <w:rPr>
-          <w:lang w:val="en-US"/>
-        </w:rPr>
-        <w:t>haven't</w:t>
-      </w:r>
-      <w:proofErr w:type="gramEnd"/>
-      <w:r>
-        <w:rPr>
-          <w:lang w:val="en-US"/>
-        </w:rPr>
-        <w:t xml:space="preserve"> connected the Raspberry Pi to a wired Network.</w:t>
+        <w:t xml:space="preserve"> - only necessary if you haven't connected the Raspberry Pi to a wired Network.</w:t>
       </w:r>
     </w:p>
     <w:p>
@@ -1432,14 +1380,7 @@
         <w:rPr>
           <w:lang w:val="en-US"/>
         </w:rPr>
-        <w:t xml:space="preserve">Once Raspbian Buster Lite is up and running, log in with the default </w:t>
-      </w:r>
-      <w:proofErr w:type="gramStart"/>
-      <w:r>
-        <w:rPr>
-          <w:lang w:val="en-US"/>
-        </w:rPr>
-        <w:t>user</w:t>
+        <w:t>Once Raspbian Buster Lite is up and running, log in with the default user</w:t>
       </w:r>
       <w:r>
         <w:rPr>
@@ -1451,14 +1392,7 @@
         <w:rPr>
           <w:lang w:val="en-US"/>
         </w:rPr>
-        <w:t>name</w:t>
-      </w:r>
-      <w:proofErr w:type="gramEnd"/>
-      <w:r>
-        <w:rPr>
-          <w:lang w:val="en-US"/>
-        </w:rPr>
-        <w:t xml:space="preserve"> of 'pi' with password 'Raspberry'</w:t>
+        <w:t>name of 'pi' with password 'Raspberry'</w:t>
       </w:r>
       <w:r>
         <w:rPr>
@@ -1564,21 +1498,7 @@
         <w:rPr>
           <w:lang w:val="en-US"/>
         </w:rPr>
-        <w:t>-</w:t>
-      </w:r>
-      <w:proofErr w:type="gramStart"/>
-      <w:r>
-        <w:rPr>
-          <w:lang w:val="en-US"/>
-        </w:rPr>
-        <w:t>config</w:t>
-      </w:r>
-      <w:proofErr w:type="gramEnd"/>
-      <w:r>
-        <w:rPr>
-          <w:lang w:val="en-US"/>
-        </w:rPr>
-        <w:t xml:space="preserve"> but the </w:t>
+        <w:t xml:space="preserve">-config but the </w:t>
       </w:r>
       <w:r>
         <w:rPr>
@@ -1667,21 +1587,7 @@
         <w:rPr>
           <w:lang w:val="en-US"/>
         </w:rPr>
-        <w:t xml:space="preserve">Make sure </w:t>
-      </w:r>
-      <w:proofErr w:type="gramStart"/>
-      <w:r>
-        <w:rPr>
-          <w:lang w:val="en-US"/>
-        </w:rPr>
-        <w:t>you’re</w:t>
-      </w:r>
-      <w:proofErr w:type="gramEnd"/>
-      <w:r>
-        <w:rPr>
-          <w:lang w:val="en-US"/>
-        </w:rPr>
-        <w:t xml:space="preserve"> logged </w:t>
+        <w:t xml:space="preserve">Make sure you’re logged </w:t>
       </w:r>
       <w:r>
         <w:rPr>
@@ -1758,21 +1664,7 @@
         <w:rPr>
           <w:lang w:val="en-US"/>
         </w:rPr>
-        <w:t xml:space="preserve">If </w:t>
-      </w:r>
-      <w:proofErr w:type="gramStart"/>
-      <w:r>
-        <w:rPr>
-          <w:lang w:val="en-US"/>
-        </w:rPr>
-        <w:t>you’re</w:t>
-      </w:r>
-      <w:proofErr w:type="gramEnd"/>
-      <w:r>
-        <w:rPr>
-          <w:lang w:val="en-US"/>
-        </w:rPr>
-        <w:t xml:space="preserve"> using a Raspberry Pi 4, before you start, make sure your </w:t>
+        <w:t xml:space="preserve">If you’re using a Raspberry Pi 4, before you start, make sure your </w:t>
       </w:r>
       <w:proofErr w:type="spellStart"/>
       <w:r>
@@ -2337,21 +2229,7 @@
         <w:rPr>
           <w:lang w:val="en-US"/>
         </w:rPr>
-        <w:t xml:space="preserve">Before the script starts, you will be prompted to confirm whether you have incorporated </w:t>
-      </w:r>
-      <w:proofErr w:type="gramStart"/>
-      <w:r>
-        <w:rPr>
-          <w:lang w:val="en-US"/>
-        </w:rPr>
-        <w:t>push-buttons</w:t>
-      </w:r>
-      <w:proofErr w:type="gramEnd"/>
-      <w:r>
-        <w:rPr>
-          <w:lang w:val="en-US"/>
-        </w:rPr>
-        <w:t xml:space="preserve"> into your design to control the menu options (up, down, </w:t>
+        <w:t xml:space="preserve">Before the script starts, you will be prompted to confirm whether you have incorporated push-buttons into your design to control the menu options (up, down, </w:t>
       </w:r>
       <w:r>
         <w:rPr>
@@ -2452,21 +2330,7 @@
         <w:rPr>
           <w:lang w:val="en-US"/>
         </w:rPr>
-        <w:t xml:space="preserve">  </w:t>
-      </w:r>
-      <w:proofErr w:type="gramStart"/>
-      <w:r>
-        <w:rPr>
-          <w:lang w:val="en-US"/>
-        </w:rPr>
-        <w:t>That's</w:t>
-      </w:r>
-      <w:proofErr w:type="gramEnd"/>
-      <w:r>
-        <w:rPr>
-          <w:lang w:val="en-US"/>
-        </w:rPr>
-        <w:t xml:space="preserve"> it!  For more information on the installation process, see the next section.</w:t>
+        <w:t xml:space="preserve">  That's it!  For more information on the installation process, see the next section.</w:t>
       </w:r>
     </w:p>
     <w:p>
@@ -2519,41 +2383,13 @@
         <w:rPr>
           <w:lang w:val="en-US"/>
         </w:rPr>
-        <w:t xml:space="preserve">Manual installation of the Media Player </w:t>
-      </w:r>
-      <w:proofErr w:type="gramStart"/>
-      <w:r>
-        <w:rPr>
-          <w:lang w:val="en-US"/>
-        </w:rPr>
-        <w:t>scripts</w:t>
-      </w:r>
-      <w:proofErr w:type="gramEnd"/>
-      <w:r>
-        <w:rPr>
-          <w:lang w:val="en-US"/>
-        </w:rPr>
-        <w:t xml:space="preserve"> and associated software involves the following steps</w:t>
-      </w:r>
-      <w:r>
-        <w:rPr>
-          <w:lang w:val="en-US"/>
-        </w:rPr>
-        <w:t xml:space="preserve">.  </w:t>
-      </w:r>
-      <w:proofErr w:type="gramStart"/>
-      <w:r>
-        <w:rPr>
-          <w:lang w:val="en-US"/>
-        </w:rPr>
-        <w:t>All of</w:t>
-      </w:r>
-      <w:proofErr w:type="gramEnd"/>
-      <w:r>
-        <w:rPr>
-          <w:lang w:val="en-US"/>
-        </w:rPr>
-        <w:t xml:space="preserve"> these steps need to be executed as the root user, so we can switch to the root account with:</w:t>
+        <w:t>Manual installation of the Media Player scripts and associated software involves the following steps</w:t>
+      </w:r>
+      <w:r>
+        <w:rPr>
+          <w:lang w:val="en-US"/>
+        </w:rPr>
+        <w:t>.  All of these steps need to be executed as the root user, so we can switch to the root account with:</w:t>
       </w:r>
     </w:p>
     <w:p>
@@ -2988,25 +2824,14 @@
         <w:t xml:space="preserve"> </w:t>
       </w:r>
       <w:proofErr w:type="spellStart"/>
-      <w:proofErr w:type="gramStart"/>
-      <w:r>
-        <w:rPr>
-          <w:rFonts w:ascii="Consolas" w:hAnsi="Consolas"/>
-          <w:sz w:val="18"/>
-          <w:szCs w:val="18"/>
-          <w:lang w:val="en-US"/>
-        </w:rPr>
-        <w:t>nodev,nosuid</w:t>
-      </w:r>
-      <w:proofErr w:type="gramEnd"/>
-      <w:r>
-        <w:rPr>
-          <w:rFonts w:ascii="Consolas" w:hAnsi="Consolas"/>
-          <w:sz w:val="18"/>
-          <w:szCs w:val="18"/>
-          <w:lang w:val="en-US"/>
-        </w:rPr>
-        <w:t>,size</w:t>
+      <w:r>
+        <w:rPr>
+          <w:rFonts w:ascii="Consolas" w:hAnsi="Consolas"/>
+          <w:sz w:val="18"/>
+          <w:szCs w:val="18"/>
+          <w:lang w:val="en-US"/>
+        </w:rPr>
+        <w:t>nodev,nosuid,size</w:t>
       </w:r>
       <w:proofErr w:type="spellEnd"/>
       <w:r>
@@ -3072,25 +2897,14 @@
         <w:t xml:space="preserve"> </w:t>
       </w:r>
       <w:proofErr w:type="spellStart"/>
-      <w:proofErr w:type="gramStart"/>
-      <w:r>
-        <w:rPr>
-          <w:rFonts w:ascii="Consolas" w:hAnsi="Consolas"/>
-          <w:sz w:val="18"/>
-          <w:szCs w:val="18"/>
-          <w:lang w:val="en-US"/>
-        </w:rPr>
-        <w:t>nodev,nosuid</w:t>
-      </w:r>
-      <w:proofErr w:type="gramEnd"/>
-      <w:r>
-        <w:rPr>
-          <w:rFonts w:ascii="Consolas" w:hAnsi="Consolas"/>
-          <w:sz w:val="18"/>
-          <w:szCs w:val="18"/>
-          <w:lang w:val="en-US"/>
-        </w:rPr>
-        <w:t>,size</w:t>
+      <w:r>
+        <w:rPr>
+          <w:rFonts w:ascii="Consolas" w:hAnsi="Consolas"/>
+          <w:sz w:val="18"/>
+          <w:szCs w:val="18"/>
+          <w:lang w:val="en-US"/>
+        </w:rPr>
+        <w:t>nodev,nosuid,size</w:t>
       </w:r>
       <w:proofErr w:type="spellEnd"/>
       <w:r>
@@ -3753,21 +3567,7 @@
         <w:rPr>
           <w:lang w:val="en-US"/>
         </w:rPr>
-        <w:t xml:space="preserve">In Stage 3, the application assets are </w:t>
-      </w:r>
-      <w:proofErr w:type="gramStart"/>
-      <w:r>
-        <w:rPr>
-          <w:lang w:val="en-US"/>
-        </w:rPr>
-        <w:t>downloaded</w:t>
-      </w:r>
-      <w:proofErr w:type="gramEnd"/>
-      <w:r>
-        <w:rPr>
-          <w:lang w:val="en-US"/>
-        </w:rPr>
-        <w:t xml:space="preserve"> and the main application script is downloaded and made executable.  First clear the application folder in case this is a re-run of this stage for whatever reason:</w:t>
+        <w:t>In Stage 3, the application assets are downloaded and the main application script is downloaded and made executable.  First clear the application folder in case this is a re-run of this stage for whatever reason:</w:t>
       </w:r>
     </w:p>
     <w:p>
@@ -4192,21 +3992,7 @@
         <w:rPr>
           <w:lang w:val="en-US"/>
         </w:rPr>
-        <w:t xml:space="preserve">  If you have not connected buttons to the Raspberry Pi's GPIO for navigating the </w:t>
-      </w:r>
-      <w:proofErr w:type="gramStart"/>
-      <w:r>
-        <w:rPr>
-          <w:lang w:val="en-US"/>
-        </w:rPr>
-        <w:t>menus</w:t>
-      </w:r>
-      <w:proofErr w:type="gramEnd"/>
-      <w:r>
-        <w:rPr>
-          <w:lang w:val="en-US"/>
-        </w:rPr>
-        <w:t xml:space="preserve"> then you may skip this section.</w:t>
+        <w:t xml:space="preserve">  If you have not connected buttons to the Raspberry Pi's GPIO for navigating the menus then you may skip this section.</w:t>
       </w:r>
     </w:p>
     <w:p>
@@ -4654,7 +4440,6 @@
         <w:t>/</w:t>
       </w:r>
       <w:proofErr w:type="spellStart"/>
-      <w:proofErr w:type="gramStart"/>
       <w:r>
         <w:rPr>
           <w:lang w:val="en-US"/>
@@ -4662,7 +4447,6 @@
         <w:t>rules.d</w:t>
       </w:r>
       <w:proofErr w:type="spellEnd"/>
-      <w:proofErr w:type="gramEnd"/>
       <w:r>
         <w:rPr>
           <w:lang w:val="en-US"/>
@@ -4696,27 +4480,7 @@
           <w:szCs w:val="14"/>
           <w:lang w:val="en-US"/>
         </w:rPr>
-        <w:t xml:space="preserve">echo "SUBSYSTEM==\"input\", </w:t>
-      </w:r>
-      <w:proofErr w:type="gramStart"/>
-      <w:r>
-        <w:rPr>
-          <w:rFonts w:ascii="Consolas" w:hAnsi="Consolas" w:cstheme="minorHAnsi"/>
-          <w:sz w:val="14"/>
-          <w:szCs w:val="14"/>
-          <w:lang w:val="en-US"/>
-        </w:rPr>
-        <w:t>ATTRS{</w:t>
-      </w:r>
-      <w:proofErr w:type="gramEnd"/>
-      <w:r>
-        <w:rPr>
-          <w:rFonts w:ascii="Consolas" w:hAnsi="Consolas" w:cstheme="minorHAnsi"/>
-          <w:sz w:val="14"/>
-          <w:szCs w:val="14"/>
-          <w:lang w:val="en-US"/>
-        </w:rPr>
-        <w:t>name}==\"</w:t>
+        <w:t>echo "SUBSYSTEM==\"input\", ATTRS{name}==\"</w:t>
       </w:r>
       <w:proofErr w:type="spellStart"/>
       <w:r>
@@ -5108,19 +4872,11 @@
           <w:lang w:val="en-US"/>
         </w:rPr>
       </w:pPr>
-      <w:proofErr w:type="gramStart"/>
-      <w:r>
-        <w:rPr>
-          <w:lang w:val="en-US"/>
-        </w:rPr>
-        <w:t>Lastly</w:t>
-      </w:r>
-      <w:proofErr w:type="gramEnd"/>
-      <w:r>
-        <w:rPr>
-          <w:lang w:val="en-US"/>
-        </w:rPr>
-        <w:t xml:space="preserve"> we need to update the /boot/cmdline.txt file to boot silently - </w:t>
+      <w:r>
+        <w:rPr>
+          <w:lang w:val="en-US"/>
+        </w:rPr>
+        <w:t xml:space="preserve">Lastly we need to update the /boot/cmdline.txt file to boot silently - </w:t>
       </w:r>
       <w:r>
         <w:rPr>
@@ -5323,19 +5079,11 @@
           <w:lang w:val="en-US"/>
         </w:rPr>
       </w:pPr>
-      <w:proofErr w:type="gramStart"/>
-      <w:r>
-        <w:rPr>
-          <w:lang w:val="en-US"/>
-        </w:rPr>
-        <w:t>That's</w:t>
-      </w:r>
-      <w:proofErr w:type="gramEnd"/>
-      <w:r>
-        <w:rPr>
-          <w:lang w:val="en-US"/>
-        </w:rPr>
-        <w:t xml:space="preserve"> it</w:t>
+      <w:r>
+        <w:rPr>
+          <w:lang w:val="en-US"/>
+        </w:rPr>
+        <w:t>That's it</w:t>
       </w:r>
       <w:r>
         <w:rPr>
@@ -5372,6 +5120,76 @@
           <w:lang w:val="en-US"/>
         </w:rPr>
         <w:t>.</w:t>
+      </w:r>
+    </w:p>
+    <w:p>
+      <w:pPr>
+        <w:rPr>
+          <w:lang w:val="en-US"/>
+        </w:rPr>
+      </w:pPr>
+      <w:r>
+        <w:rPr>
+          <w:lang w:val="en-US"/>
+        </w:rPr>
+        <w:br w:type="page"/>
+      </w:r>
+    </w:p>
+    <w:p>
+      <w:pPr>
+        <w:pStyle w:val="Heading3"/>
+        <w:rPr>
+          <w:lang w:val="en-US"/>
+        </w:rPr>
+      </w:pPr>
+      <w:r>
+        <w:rPr>
+          <w:lang w:val="en-US"/>
+        </w:rPr>
+        <w:lastRenderedPageBreak/>
+        <w:t>Troubleshooting</w:t>
+      </w:r>
+    </w:p>
+    <w:p>
+      <w:pPr>
+        <w:rPr>
+          <w:lang w:val="en-US"/>
+        </w:rPr>
+      </w:pPr>
+      <w:r>
+        <w:rPr>
+          <w:lang w:val="en-US"/>
+        </w:rPr>
+        <w:t xml:space="preserve">For reference, output from a successful installation using the automated script should look something like </w:t>
+      </w:r>
+      <w:hyperlink r:id="rId11" w:history="1">
+        <w:r>
+          <w:rPr>
+            <w:rStyle w:val="Hyperlink"/>
+            <w:lang w:val="en-US"/>
+          </w:rPr>
+          <w:t>this</w:t>
+        </w:r>
+      </w:hyperlink>
+      <w:r>
+        <w:rPr>
+          <w:lang w:val="en-US"/>
+        </w:rPr>
+        <w:t xml:space="preserve">.  Note that this was </w:t>
+      </w:r>
+      <w:proofErr w:type="spellStart"/>
+      <w:r>
+        <w:rPr>
+          <w:lang w:val="en-US"/>
+        </w:rPr>
+        <w:t>perfomed</w:t>
+      </w:r>
+      <w:proofErr w:type="spellEnd"/>
+      <w:r>
+        <w:rPr>
+          <w:lang w:val="en-US"/>
+        </w:rPr>
+        <w:t xml:space="preserve"> on 12 June 2020 and as software and OS updates are made, your installation results may differ somewhat.  Always copy the output from an installation to a text file to make it easier to troubleshoot later – this is easier to do if you perform the installation via Putty or other SSH client that allows you to highlight and copy screen output.</w:t>
       </w:r>
     </w:p>
     <w:sectPr>

</xml_diff>